<commit_message>
Updated Project Proposal doc
</commit_message>
<xml_diff>
--- a/Nobel_api_ProjectProposal.docx
+++ b/Nobel_api_ProjectProposal.docx
@@ -24,10 +24,83 @@
     </w:p>
     <w:p>
       <w:pPr>
-        <w:rPr>
-          <w:rFonts w:ascii="Times New Roman" w:hAnsi="Times New Roman" w:cs="Times New Roman"/>
-          <w:sz w:val="32"/>
-          <w:szCs w:val="32"/>
+        <w:jc w:val="center"/>
+        <w:rPr>
+          <w:rFonts w:ascii="Times New Roman" w:hAnsi="Times New Roman" w:cs="Times New Roman"/>
+          <w:sz w:val="40"/>
+          <w:szCs w:val="40"/>
+        </w:rPr>
+      </w:pPr>
+      <w:r>
+        <w:rPr>
+          <w:rFonts w:ascii="Times New Roman" w:hAnsi="Times New Roman" w:cs="Times New Roman"/>
+          <w:sz w:val="40"/>
+          <w:szCs w:val="40"/>
+        </w:rPr>
+        <w:t>Vanier College</w:t>
+      </w:r>
+    </w:p>
+    <w:p>
+      <w:pPr>
+        <w:jc w:val="center"/>
+        <w:rPr>
+          <w:rFonts w:ascii="Times New Roman" w:hAnsi="Times New Roman" w:cs="Times New Roman"/>
+          <w:sz w:val="40"/>
+          <w:szCs w:val="40"/>
+        </w:rPr>
+      </w:pPr>
+      <w:r>
+        <w:rPr>
+          <w:rFonts w:ascii="Times New Roman" w:hAnsi="Times New Roman" w:cs="Times New Roman"/>
+          <w:sz w:val="40"/>
+          <w:szCs w:val="40"/>
+        </w:rPr>
+        <w:t>Computer Science Department</w:t>
+      </w:r>
+    </w:p>
+    <w:p>
+      <w:pPr>
+        <w:jc w:val="center"/>
+        <w:rPr>
+          <w:rFonts w:ascii="Times New Roman" w:hAnsi="Times New Roman" w:cs="Times New Roman"/>
+          <w:sz w:val="40"/>
+          <w:szCs w:val="40"/>
+        </w:rPr>
+      </w:pPr>
+      <w:r>
+        <w:rPr>
+          <w:rFonts w:ascii="Times New Roman" w:hAnsi="Times New Roman" w:cs="Times New Roman"/>
+          <w:sz w:val="40"/>
+          <w:szCs w:val="40"/>
+        </w:rPr>
+        <w:t>Web Services 420-551-VA</w:t>
+      </w:r>
+    </w:p>
+    <w:p>
+      <w:pPr>
+        <w:jc w:val="center"/>
+        <w:rPr>
+          <w:rFonts w:ascii="Times New Roman" w:hAnsi="Times New Roman" w:cs="Times New Roman"/>
+          <w:sz w:val="40"/>
+          <w:szCs w:val="40"/>
+        </w:rPr>
+      </w:pPr>
+      <w:r>
+        <w:rPr>
+          <w:rFonts w:ascii="Times New Roman" w:hAnsi="Times New Roman" w:cs="Times New Roman"/>
+          <w:sz w:val="40"/>
+          <w:szCs w:val="40"/>
+        </w:rPr>
+        <w:t>Section 00002</w:t>
+      </w:r>
+    </w:p>
+    <w:p>
+      <w:pPr>
+        <w:jc w:val="center"/>
+        <w:rPr>
+          <w:rFonts w:ascii="Times New Roman" w:hAnsi="Times New Roman" w:cs="Times New Roman"/>
+          <w:sz w:val="40"/>
+          <w:szCs w:val="40"/>
         </w:rPr>
       </w:pPr>
     </w:p>
@@ -36,8 +109,8 @@
         <w:jc w:val="center"/>
         <w:rPr>
           <w:rFonts w:ascii="Times New Roman" w:hAnsi="Times New Roman" w:cs="Times New Roman"/>
-          <w:sz w:val="32"/>
-          <w:szCs w:val="32"/>
+          <w:sz w:val="40"/>
+          <w:szCs w:val="40"/>
         </w:rPr>
       </w:pPr>
     </w:p>
@@ -50,20 +123,14 @@
           <w:szCs w:val="40"/>
         </w:rPr>
       </w:pPr>
-      <w:r>
-        <w:rPr>
-          <w:rFonts w:ascii="Times New Roman" w:hAnsi="Times New Roman" w:cs="Times New Roman"/>
-          <w:sz w:val="40"/>
-          <w:szCs w:val="40"/>
-        </w:rPr>
-        <w:t>Vanier College</w:t>
-      </w:r>
     </w:p>
     <w:p>
       <w:pPr>
         <w:jc w:val="center"/>
         <w:rPr>
           <w:rFonts w:ascii="Times New Roman" w:hAnsi="Times New Roman" w:cs="Times New Roman"/>
+          <w:b/>
+          <w:bCs/>
           <w:sz w:val="40"/>
           <w:szCs w:val="40"/>
         </w:rPr>
@@ -71,10 +138,12 @@
       <w:r>
         <w:rPr>
           <w:rFonts w:ascii="Times New Roman" w:hAnsi="Times New Roman" w:cs="Times New Roman"/>
+          <w:b/>
+          <w:bCs/>
           <w:sz w:val="40"/>
           <w:szCs w:val="40"/>
         </w:rPr>
-        <w:t>Computer Science Department</w:t>
+        <w:t>Project Proposal</w:t>
       </w:r>
     </w:p>
     <w:p>
@@ -82,6 +151,8 @@
         <w:jc w:val="center"/>
         <w:rPr>
           <w:rFonts w:ascii="Times New Roman" w:hAnsi="Times New Roman" w:cs="Times New Roman"/>
+          <w:b/>
+          <w:bCs/>
           <w:sz w:val="40"/>
           <w:szCs w:val="40"/>
         </w:rPr>
@@ -89,28 +160,12 @@
       <w:r>
         <w:rPr>
           <w:rFonts w:ascii="Times New Roman" w:hAnsi="Times New Roman" w:cs="Times New Roman"/>
+          <w:b/>
+          <w:bCs/>
           <w:sz w:val="40"/>
           <w:szCs w:val="40"/>
         </w:rPr>
-        <w:t>Web Services 420-551-VA</w:t>
-      </w:r>
-    </w:p>
-    <w:p>
-      <w:pPr>
-        <w:jc w:val="center"/>
-        <w:rPr>
-          <w:rFonts w:ascii="Times New Roman" w:hAnsi="Times New Roman" w:cs="Times New Roman"/>
-          <w:sz w:val="40"/>
-          <w:szCs w:val="40"/>
-        </w:rPr>
-      </w:pPr>
-      <w:r>
-        <w:rPr>
-          <w:rFonts w:ascii="Times New Roman" w:hAnsi="Times New Roman" w:cs="Times New Roman"/>
-          <w:sz w:val="40"/>
-          <w:szCs w:val="40"/>
-        </w:rPr>
-        <w:t>Section 00002</w:t>
+        <w:t>Nobel Prize API</w:t>
       </w:r>
     </w:p>
     <w:p>
@@ -128,60 +183,6 @@
         <w:jc w:val="center"/>
         <w:rPr>
           <w:rFonts w:ascii="Times New Roman" w:hAnsi="Times New Roman" w:cs="Times New Roman"/>
-          <w:b/>
-          <w:bCs/>
-          <w:sz w:val="40"/>
-          <w:szCs w:val="40"/>
-        </w:rPr>
-      </w:pPr>
-      <w:r>
-        <w:rPr>
-          <w:rFonts w:ascii="Times New Roman" w:hAnsi="Times New Roman" w:cs="Times New Roman"/>
-          <w:b/>
-          <w:bCs/>
-          <w:sz w:val="40"/>
-          <w:szCs w:val="40"/>
-        </w:rPr>
-        <w:t>Project Proposal</w:t>
-      </w:r>
-    </w:p>
-    <w:p>
-      <w:pPr>
-        <w:jc w:val="center"/>
-        <w:rPr>
-          <w:rFonts w:ascii="Times New Roman" w:hAnsi="Times New Roman" w:cs="Times New Roman"/>
-          <w:b/>
-          <w:bCs/>
-          <w:sz w:val="40"/>
-          <w:szCs w:val="40"/>
-        </w:rPr>
-      </w:pPr>
-      <w:r>
-        <w:rPr>
-          <w:rFonts w:ascii="Times New Roman" w:hAnsi="Times New Roman" w:cs="Times New Roman"/>
-          <w:b/>
-          <w:bCs/>
-          <w:sz w:val="40"/>
-          <w:szCs w:val="40"/>
-        </w:rPr>
-        <w:t xml:space="preserve">Nobel Prize </w:t>
-      </w:r>
-      <w:r>
-        <w:rPr>
-          <w:rFonts w:ascii="Times New Roman" w:hAnsi="Times New Roman" w:cs="Times New Roman"/>
-          <w:b/>
-          <w:bCs/>
-          <w:sz w:val="40"/>
-          <w:szCs w:val="40"/>
-        </w:rPr>
-        <w:t>API</w:t>
-      </w:r>
-    </w:p>
-    <w:p>
-      <w:pPr>
-        <w:jc w:val="center"/>
-        <w:rPr>
-          <w:rFonts w:ascii="Times New Roman" w:hAnsi="Times New Roman" w:cs="Times New Roman"/>
           <w:sz w:val="40"/>
           <w:szCs w:val="40"/>
         </w:rPr>
@@ -196,6 +197,16 @@
           <w:szCs w:val="40"/>
         </w:rPr>
       </w:pPr>
+    </w:p>
+    <w:p>
+      <w:pPr>
+        <w:jc w:val="center"/>
+        <w:rPr>
+          <w:rFonts w:ascii="Times New Roman" w:hAnsi="Times New Roman" w:cs="Times New Roman"/>
+          <w:sz w:val="40"/>
+          <w:szCs w:val="40"/>
+        </w:rPr>
+      </w:pPr>
       <w:r>
         <w:rPr>
           <w:rFonts w:ascii="Times New Roman" w:hAnsi="Times New Roman" w:cs="Times New Roman"/>
@@ -232,127 +243,355 @@
           <w:szCs w:val="40"/>
         </w:rPr>
       </w:pPr>
-      <w:r>
-        <w:rPr>
-          <w:rFonts w:ascii="Times New Roman" w:hAnsi="Times New Roman" w:cs="Times New Roman"/>
-          <w:sz w:val="40"/>
-          <w:szCs w:val="40"/>
-        </w:rPr>
-        <w:t xml:space="preserve">Craig Justin </w:t>
-      </w:r>
-      <w:proofErr w:type="spellStart"/>
-      <w:r>
-        <w:rPr>
-          <w:rFonts w:ascii="Times New Roman" w:hAnsi="Times New Roman" w:cs="Times New Roman"/>
-          <w:sz w:val="40"/>
-          <w:szCs w:val="40"/>
-        </w:rPr>
-        <w:t>Vinoya</w:t>
-      </w:r>
-      <w:proofErr w:type="spellEnd"/>
-      <w:r>
-        <w:rPr>
-          <w:rFonts w:ascii="Times New Roman" w:hAnsi="Times New Roman" w:cs="Times New Roman"/>
-          <w:sz w:val="40"/>
-          <w:szCs w:val="40"/>
-        </w:rPr>
-        <w:t xml:space="preserve"> </w:t>
-      </w:r>
-      <w:proofErr w:type="spellStart"/>
-      <w:r>
-        <w:rPr>
-          <w:rFonts w:ascii="Times New Roman" w:hAnsi="Times New Roman" w:cs="Times New Roman"/>
-          <w:sz w:val="40"/>
-          <w:szCs w:val="40"/>
-        </w:rPr>
-        <w:t>Balibalos</w:t>
-      </w:r>
-      <w:proofErr w:type="spellEnd"/>
-      <w:r>
-        <w:rPr>
-          <w:rFonts w:ascii="Times New Roman" w:hAnsi="Times New Roman" w:cs="Times New Roman"/>
-          <w:sz w:val="40"/>
-          <w:szCs w:val="40"/>
-        </w:rPr>
-        <w:t xml:space="preserve">, Jonathan </w:t>
-      </w:r>
-      <w:proofErr w:type="spellStart"/>
-      <w:r>
-        <w:rPr>
-          <w:rFonts w:ascii="Times New Roman" w:hAnsi="Times New Roman" w:cs="Times New Roman"/>
-          <w:sz w:val="40"/>
-          <w:szCs w:val="40"/>
-        </w:rPr>
-        <w:t>Dimitriu</w:t>
-      </w:r>
-      <w:proofErr w:type="spellEnd"/>
-      <w:r>
-        <w:rPr>
-          <w:rFonts w:ascii="Times New Roman" w:hAnsi="Times New Roman" w:cs="Times New Roman"/>
-          <w:sz w:val="40"/>
-          <w:szCs w:val="40"/>
-        </w:rPr>
-        <w:t>, Dinal Patel</w:t>
-      </w:r>
     </w:p>
     <w:p>
       <w:pPr>
         <w:jc w:val="center"/>
         <w:rPr>
           <w:rFonts w:ascii="Times New Roman" w:hAnsi="Times New Roman" w:cs="Times New Roman"/>
-          <w:sz w:val="32"/>
-          <w:szCs w:val="32"/>
+          <w:sz w:val="40"/>
+          <w:szCs w:val="40"/>
+        </w:rPr>
+      </w:pPr>
+      <w:proofErr w:type="spellStart"/>
+      <w:r>
+        <w:rPr>
+          <w:rFonts w:ascii="Times New Roman" w:hAnsi="Times New Roman" w:cs="Times New Roman"/>
+          <w:sz w:val="40"/>
+          <w:szCs w:val="40"/>
+          <w:lang w:val="es-ES"/>
+        </w:rPr>
+        <w:t>Dinal</w:t>
+      </w:r>
+      <w:proofErr w:type="spellEnd"/>
+      <w:r>
+        <w:rPr>
+          <w:rFonts w:ascii="Times New Roman" w:hAnsi="Times New Roman" w:cs="Times New Roman"/>
+          <w:sz w:val="40"/>
+          <w:szCs w:val="40"/>
+          <w:lang w:val="es-ES"/>
+        </w:rPr>
+        <w:t xml:space="preserve"> Patel</w:t>
+      </w:r>
+    </w:p>
+    <w:p>
+      <w:pPr>
+        <w:jc w:val="center"/>
+        <w:rPr>
+          <w:rFonts w:ascii="Times New Roman" w:hAnsi="Times New Roman" w:cs="Times New Roman"/>
+          <w:sz w:val="40"/>
+          <w:szCs w:val="40"/>
+          <w:lang w:val="es-ES"/>
+        </w:rPr>
+      </w:pPr>
+      <w:r>
+        <w:rPr>
+          <w:rFonts w:ascii="Times New Roman" w:hAnsi="Times New Roman" w:cs="Times New Roman"/>
+          <w:sz w:val="40"/>
+          <w:szCs w:val="40"/>
+          <w:lang w:val="es-ES"/>
+        </w:rPr>
+        <w:t>Craig Justin Balibalos</w:t>
+      </w:r>
+    </w:p>
+    <w:p>
+      <w:pPr>
+        <w:jc w:val="center"/>
+        <w:rPr>
+          <w:rFonts w:ascii="Times New Roman" w:hAnsi="Times New Roman" w:cs="Times New Roman"/>
+          <w:sz w:val="40"/>
+          <w:szCs w:val="40"/>
+          <w:lang w:val="es-ES"/>
+        </w:rPr>
+      </w:pPr>
+      <w:r>
+        <w:rPr>
+          <w:rFonts w:ascii="Times New Roman" w:hAnsi="Times New Roman" w:cs="Times New Roman"/>
+          <w:sz w:val="40"/>
+          <w:szCs w:val="40"/>
+          <w:lang w:val="es-ES"/>
+        </w:rPr>
+        <w:t xml:space="preserve">Jonathan </w:t>
+      </w:r>
+      <w:proofErr w:type="spellStart"/>
+      <w:r>
+        <w:rPr>
+          <w:rFonts w:ascii="Times New Roman" w:hAnsi="Times New Roman" w:cs="Times New Roman"/>
+          <w:sz w:val="40"/>
+          <w:szCs w:val="40"/>
+          <w:lang w:val="es-ES"/>
+        </w:rPr>
+        <w:t>Dimitriu</w:t>
+      </w:r>
+      <w:proofErr w:type="spellEnd"/>
+    </w:p>
+    <w:p>
+      <w:pPr>
+        <w:rPr>
+          <w:rFonts w:ascii="Times New Roman" w:eastAsia="Times New Roman" w:hAnsi="Times New Roman" w:cs="Times New Roman"/>
+          <w:sz w:val="40"/>
+          <w:szCs w:val="40"/>
+          <w:lang w:eastAsia="en-CA"/>
+        </w:rPr>
+      </w:pPr>
+      <w:r>
+        <w:rPr>
+          <w:rFonts w:ascii="Times New Roman" w:eastAsia="Times New Roman" w:hAnsi="Times New Roman" w:cs="Times New Roman"/>
+          <w:sz w:val="40"/>
+          <w:szCs w:val="40"/>
+          <w:lang w:eastAsia="en-CA"/>
+        </w:rPr>
+        <w:lastRenderedPageBreak/>
+        <w:t>Table Of Contents:</w:t>
+      </w:r>
+    </w:p>
+    <w:p>
+      <w:pPr>
+        <w:rPr>
+          <w:rFonts w:ascii="Times New Roman" w:eastAsia="Times New Roman" w:hAnsi="Times New Roman" w:cs="Times New Roman"/>
+          <w:sz w:val="40"/>
+          <w:szCs w:val="40"/>
+          <w:lang w:eastAsia="en-CA"/>
         </w:rPr>
       </w:pPr>
     </w:p>
     <w:p>
       <w:pPr>
         <w:rPr>
-          <w:rFonts w:ascii="Times New Roman" w:eastAsia="Times New Roman" w:hAnsi="Times New Roman" w:cs="Times New Roman"/>
-          <w:sz w:val="40"/>
-          <w:szCs w:val="40"/>
-          <w:lang w:eastAsia="en-CA"/>
+          <w:rFonts w:ascii="Times New Roman" w:hAnsi="Times New Roman" w:cs="Times New Roman"/>
+          <w:sz w:val="28"/>
+          <w:szCs w:val="28"/>
+          <w:lang w:val="en-US"/>
         </w:rPr>
       </w:pPr>
       <w:r>
         <w:rPr>
-          <w:rFonts w:ascii="Times New Roman" w:eastAsia="Times New Roman" w:hAnsi="Times New Roman" w:cs="Times New Roman"/>
-          <w:sz w:val="40"/>
-          <w:szCs w:val="40"/>
-          <w:lang w:eastAsia="en-CA"/>
-        </w:rPr>
-        <w:br w:type="page"/>
+          <w:rFonts w:ascii="Times New Roman" w:hAnsi="Times New Roman" w:cs="Times New Roman"/>
+          <w:sz w:val="28"/>
+          <w:szCs w:val="28"/>
+          <w:lang w:val="en-US"/>
+        </w:rPr>
+        <w:t xml:space="preserve">Proposal Idea    </w:t>
+      </w:r>
+      <w:r>
+        <w:rPr>
+          <w:rFonts w:ascii="Times New Roman" w:hAnsi="Times New Roman" w:cs="Times New Roman"/>
+          <w:sz w:val="28"/>
+          <w:szCs w:val="28"/>
+          <w:lang w:val="en-US"/>
+        </w:rPr>
+        <w:tab/>
+      </w:r>
+      <w:r>
+        <w:rPr>
+          <w:rFonts w:ascii="Times New Roman" w:hAnsi="Times New Roman" w:cs="Times New Roman"/>
+          <w:sz w:val="28"/>
+          <w:szCs w:val="28"/>
+          <w:lang w:val="en-US"/>
+        </w:rPr>
+        <w:tab/>
+        <w:t>------------------------------------------------------</w:t>
+      </w:r>
+      <w:r>
+        <w:rPr>
+          <w:rFonts w:ascii="Times New Roman" w:hAnsi="Times New Roman" w:cs="Times New Roman"/>
+          <w:sz w:val="28"/>
+          <w:szCs w:val="28"/>
+          <w:lang w:val="en-US"/>
+        </w:rPr>
+        <w:tab/>
+      </w:r>
+      <w:r>
+        <w:rPr>
+          <w:rFonts w:ascii="Times New Roman" w:hAnsi="Times New Roman" w:cs="Times New Roman"/>
+          <w:sz w:val="28"/>
+          <w:szCs w:val="28"/>
+          <w:lang w:val="en-US"/>
+        </w:rPr>
+        <w:tab/>
+      </w:r>
+      <w:r>
+        <w:rPr>
+          <w:rFonts w:ascii="Times New Roman" w:hAnsi="Times New Roman" w:cs="Times New Roman"/>
+          <w:b/>
+          <w:bCs/>
+          <w:sz w:val="28"/>
+          <w:szCs w:val="28"/>
+          <w:lang w:val="en-US"/>
+        </w:rPr>
+        <w:t>3</w:t>
       </w:r>
     </w:p>
     <w:p>
       <w:pPr>
         <w:rPr>
-          <w:rFonts w:ascii="Times New Roman" w:eastAsia="Times New Roman" w:hAnsi="Times New Roman" w:cs="Times New Roman"/>
-          <w:sz w:val="40"/>
-          <w:szCs w:val="40"/>
-          <w:lang w:eastAsia="en-CA"/>
+          <w:rFonts w:ascii="Times New Roman" w:hAnsi="Times New Roman" w:cs="Times New Roman"/>
+          <w:b/>
+          <w:bCs/>
+          <w:sz w:val="28"/>
+          <w:szCs w:val="28"/>
+          <w:lang w:val="en-US"/>
         </w:rPr>
       </w:pPr>
       <w:r>
         <w:rPr>
-          <w:rFonts w:ascii="Times New Roman" w:eastAsia="Times New Roman" w:hAnsi="Times New Roman" w:cs="Times New Roman"/>
-          <w:sz w:val="40"/>
-          <w:szCs w:val="40"/>
-          <w:lang w:eastAsia="en-CA"/>
-        </w:rPr>
-        <w:lastRenderedPageBreak/>
-        <w:t>Table Of Contents:</w:t>
+          <w:rFonts w:ascii="Times New Roman" w:hAnsi="Times New Roman" w:cs="Times New Roman"/>
+          <w:sz w:val="28"/>
+          <w:szCs w:val="28"/>
+          <w:lang w:val="en-US"/>
+        </w:rPr>
+        <w:t xml:space="preserve">GitHub Repo link   </w:t>
+      </w:r>
+      <w:r>
+        <w:rPr>
+          <w:rFonts w:ascii="Times New Roman" w:hAnsi="Times New Roman" w:cs="Times New Roman"/>
+          <w:sz w:val="28"/>
+          <w:szCs w:val="28"/>
+          <w:lang w:val="en-US"/>
+        </w:rPr>
+        <w:tab/>
+        <w:t>------------------------------------------------------</w:t>
+      </w:r>
+      <w:r>
+        <w:rPr>
+          <w:rFonts w:ascii="Times New Roman" w:hAnsi="Times New Roman" w:cs="Times New Roman"/>
+          <w:sz w:val="28"/>
+          <w:szCs w:val="28"/>
+          <w:lang w:val="en-US"/>
+        </w:rPr>
+        <w:tab/>
+      </w:r>
+      <w:r>
+        <w:rPr>
+          <w:rFonts w:ascii="Times New Roman" w:hAnsi="Times New Roman" w:cs="Times New Roman"/>
+          <w:sz w:val="28"/>
+          <w:szCs w:val="28"/>
+          <w:lang w:val="en-US"/>
+        </w:rPr>
+        <w:tab/>
+      </w:r>
+      <w:r>
+        <w:rPr>
+          <w:rFonts w:ascii="Times New Roman" w:hAnsi="Times New Roman" w:cs="Times New Roman"/>
+          <w:b/>
+          <w:bCs/>
+          <w:sz w:val="28"/>
+          <w:szCs w:val="28"/>
+          <w:lang w:val="en-US"/>
+        </w:rPr>
+        <w:t>3</w:t>
       </w:r>
     </w:p>
     <w:p>
       <w:pPr>
         <w:rPr>
-          <w:rFonts w:ascii="Times New Roman" w:eastAsia="Times New Roman" w:hAnsi="Times New Roman" w:cs="Times New Roman"/>
-          <w:sz w:val="40"/>
-          <w:szCs w:val="40"/>
-          <w:lang w:eastAsia="en-CA"/>
+          <w:rFonts w:ascii="Times New Roman" w:hAnsi="Times New Roman" w:cs="Times New Roman"/>
+          <w:sz w:val="28"/>
+          <w:szCs w:val="28"/>
+          <w:lang w:val="en-US"/>
         </w:rPr>
       </w:pPr>
+      <w:r>
+        <w:rPr>
+          <w:rFonts w:ascii="Times New Roman" w:hAnsi="Times New Roman" w:cs="Times New Roman"/>
+          <w:sz w:val="28"/>
+          <w:szCs w:val="28"/>
+          <w:lang w:val="en-US"/>
+        </w:rPr>
+        <w:t>ERD</w:t>
+      </w:r>
+      <w:r>
+        <w:rPr>
+          <w:rFonts w:ascii="Times New Roman" w:hAnsi="Times New Roman" w:cs="Times New Roman"/>
+          <w:sz w:val="28"/>
+          <w:szCs w:val="28"/>
+          <w:lang w:val="en-US"/>
+        </w:rPr>
+        <w:tab/>
+      </w:r>
+      <w:r>
+        <w:rPr>
+          <w:rFonts w:ascii="Times New Roman" w:hAnsi="Times New Roman" w:cs="Times New Roman"/>
+          <w:sz w:val="28"/>
+          <w:szCs w:val="28"/>
+          <w:lang w:val="en-US"/>
+        </w:rPr>
+        <w:tab/>
+      </w:r>
+      <w:r>
+        <w:rPr>
+          <w:rFonts w:ascii="Times New Roman" w:hAnsi="Times New Roman" w:cs="Times New Roman"/>
+          <w:sz w:val="28"/>
+          <w:szCs w:val="28"/>
+          <w:lang w:val="en-US"/>
+        </w:rPr>
+        <w:tab/>
+      </w:r>
+      <w:r>
+        <w:rPr>
+          <w:rFonts w:ascii="Times New Roman" w:hAnsi="Times New Roman" w:cs="Times New Roman"/>
+          <w:sz w:val="28"/>
+          <w:szCs w:val="28"/>
+          <w:lang w:val="en-US"/>
+        </w:rPr>
+        <w:tab/>
+      </w:r>
+      <w:r>
+        <w:rPr>
+          <w:rFonts w:ascii="Times New Roman" w:hAnsi="Times New Roman" w:cs="Times New Roman"/>
+          <w:sz w:val="28"/>
+          <w:szCs w:val="28"/>
+          <w:lang w:val="en-US"/>
+        </w:rPr>
+        <w:t>----------------------------------------------</w:t>
+      </w:r>
+      <w:r>
+        <w:rPr>
+          <w:rFonts w:ascii="Times New Roman" w:hAnsi="Times New Roman" w:cs="Times New Roman"/>
+          <w:sz w:val="28"/>
+          <w:szCs w:val="28"/>
+          <w:lang w:val="en-US"/>
+        </w:rPr>
+        <w:t>----</w:t>
+      </w:r>
+      <w:r>
+        <w:rPr>
+          <w:rFonts w:ascii="Times New Roman" w:hAnsi="Times New Roman" w:cs="Times New Roman"/>
+          <w:sz w:val="28"/>
+          <w:szCs w:val="28"/>
+          <w:lang w:val="en-US"/>
+        </w:rPr>
+        <w:t>----</w:t>
+      </w:r>
+      <w:r>
+        <w:rPr>
+          <w:rFonts w:ascii="Times New Roman" w:hAnsi="Times New Roman" w:cs="Times New Roman"/>
+          <w:sz w:val="28"/>
+          <w:szCs w:val="28"/>
+          <w:lang w:val="en-US"/>
+        </w:rPr>
+        <w:tab/>
+      </w:r>
+      <w:r>
+        <w:rPr>
+          <w:rFonts w:ascii="Times New Roman" w:hAnsi="Times New Roman" w:cs="Times New Roman"/>
+          <w:sz w:val="28"/>
+          <w:szCs w:val="28"/>
+          <w:lang w:val="en-US"/>
+        </w:rPr>
+        <w:tab/>
+      </w:r>
+      <w:r>
+        <w:rPr>
+          <w:rFonts w:ascii="Times New Roman" w:hAnsi="Times New Roman" w:cs="Times New Roman"/>
+          <w:b/>
+          <w:bCs/>
+          <w:sz w:val="28"/>
+          <w:szCs w:val="28"/>
+          <w:lang w:val="en-US"/>
+        </w:rPr>
+        <w:t>4</w:t>
+      </w:r>
     </w:p>
     <w:p>
       <w:pPr>
@@ -370,7 +609,7 @@
           <w:szCs w:val="28"/>
           <w:lang w:val="en-US"/>
         </w:rPr>
-        <w:t>Proposal Idea</w:t>
+        <w:t>Resources</w:t>
       </w:r>
       <w:r>
         <w:rPr>
@@ -379,7 +618,7 @@
           <w:szCs w:val="28"/>
           <w:lang w:val="en-US"/>
         </w:rPr>
-        <w:t xml:space="preserve">    </w:t>
+        <w:tab/>
       </w:r>
       <w:r>
         <w:rPr>
@@ -427,15 +666,13 @@
           <w:szCs w:val="28"/>
           <w:lang w:val="en-US"/>
         </w:rPr>
-        <w:t>3</w:t>
+        <w:t>5</w:t>
       </w:r>
     </w:p>
     <w:p>
       <w:pPr>
         <w:rPr>
           <w:rFonts w:ascii="Times New Roman" w:hAnsi="Times New Roman" w:cs="Times New Roman"/>
-          <w:b/>
-          <w:bCs/>
           <w:sz w:val="28"/>
           <w:szCs w:val="28"/>
           <w:lang w:val="en-US"/>
@@ -448,7 +685,7 @@
           <w:szCs w:val="28"/>
           <w:lang w:val="en-US"/>
         </w:rPr>
-        <w:t xml:space="preserve">GitHub Repo link   </w:t>
+        <w:t>Filters</w:t>
       </w:r>
       <w:r>
         <w:rPr>
@@ -457,8 +694,7 @@
           <w:szCs w:val="28"/>
           <w:lang w:val="en-US"/>
         </w:rPr>
-        <w:tab/>
-        <w:t>------------------------------------------------------</w:t>
+        <w:t xml:space="preserve"> and Pagination</w:t>
       </w:r>
       <w:r>
         <w:rPr>
@@ -467,251 +703,7 @@
           <w:szCs w:val="28"/>
           <w:lang w:val="en-US"/>
         </w:rPr>
-        <w:tab/>
-      </w:r>
-      <w:r>
-        <w:rPr>
-          <w:rFonts w:ascii="Times New Roman" w:hAnsi="Times New Roman" w:cs="Times New Roman"/>
-          <w:sz w:val="28"/>
-          <w:szCs w:val="28"/>
-          <w:lang w:val="en-US"/>
-        </w:rPr>
-        <w:tab/>
-      </w:r>
-      <w:r>
-        <w:rPr>
-          <w:rFonts w:ascii="Times New Roman" w:hAnsi="Times New Roman" w:cs="Times New Roman"/>
-          <w:b/>
-          <w:bCs/>
-          <w:sz w:val="28"/>
-          <w:szCs w:val="28"/>
-          <w:lang w:val="en-US"/>
-        </w:rPr>
-        <w:t>3</w:t>
-      </w:r>
-    </w:p>
-    <w:p>
-      <w:pPr>
-        <w:rPr>
-          <w:rFonts w:ascii="Times New Roman" w:hAnsi="Times New Roman" w:cs="Times New Roman"/>
-          <w:sz w:val="28"/>
-          <w:szCs w:val="28"/>
-          <w:lang w:val="en-US"/>
-        </w:rPr>
-      </w:pPr>
-      <w:r>
-        <w:rPr>
-          <w:rFonts w:ascii="Times New Roman" w:hAnsi="Times New Roman" w:cs="Times New Roman"/>
-          <w:sz w:val="28"/>
-          <w:szCs w:val="28"/>
-          <w:lang w:val="en-US"/>
-        </w:rPr>
-        <w:t>ERD</w:t>
-      </w:r>
-      <w:r>
-        <w:rPr>
-          <w:rFonts w:ascii="Times New Roman" w:hAnsi="Times New Roman" w:cs="Times New Roman"/>
-          <w:sz w:val="28"/>
-          <w:szCs w:val="28"/>
-          <w:lang w:val="en-US"/>
-        </w:rPr>
-        <w:tab/>
-      </w:r>
-      <w:r>
-        <w:rPr>
-          <w:rFonts w:ascii="Times New Roman" w:hAnsi="Times New Roman" w:cs="Times New Roman"/>
-          <w:sz w:val="28"/>
-          <w:szCs w:val="28"/>
-          <w:lang w:val="en-US"/>
-        </w:rPr>
-        <w:tab/>
-      </w:r>
-      <w:r>
-        <w:rPr>
-          <w:rFonts w:ascii="Times New Roman" w:hAnsi="Times New Roman" w:cs="Times New Roman"/>
-          <w:sz w:val="28"/>
-          <w:szCs w:val="28"/>
-          <w:lang w:val="en-US"/>
-        </w:rPr>
-        <w:tab/>
-      </w:r>
-      <w:r>
-        <w:rPr>
-          <w:rFonts w:ascii="Times New Roman" w:hAnsi="Times New Roman" w:cs="Times New Roman"/>
-          <w:sz w:val="28"/>
-          <w:szCs w:val="28"/>
-          <w:lang w:val="en-US"/>
-        </w:rPr>
-        <w:tab/>
-      </w:r>
-      <w:r>
-        <w:rPr>
-          <w:rFonts w:ascii="Times New Roman" w:hAnsi="Times New Roman" w:cs="Times New Roman"/>
-          <w:sz w:val="28"/>
-          <w:szCs w:val="28"/>
-          <w:lang w:val="en-US"/>
-        </w:rPr>
-        <w:t>----------------------------------------------</w:t>
-      </w:r>
-      <w:r>
-        <w:rPr>
-          <w:rFonts w:ascii="Times New Roman" w:hAnsi="Times New Roman" w:cs="Times New Roman"/>
-          <w:sz w:val="28"/>
-          <w:szCs w:val="28"/>
-          <w:lang w:val="en-US"/>
-        </w:rPr>
-        <w:t>----</w:t>
-      </w:r>
-      <w:r>
-        <w:rPr>
-          <w:rFonts w:ascii="Times New Roman" w:hAnsi="Times New Roman" w:cs="Times New Roman"/>
-          <w:sz w:val="28"/>
-          <w:szCs w:val="28"/>
-          <w:lang w:val="en-US"/>
-        </w:rPr>
-        <w:t>----</w:t>
-      </w:r>
-      <w:r>
-        <w:rPr>
-          <w:rFonts w:ascii="Times New Roman" w:hAnsi="Times New Roman" w:cs="Times New Roman"/>
-          <w:sz w:val="28"/>
-          <w:szCs w:val="28"/>
-          <w:lang w:val="en-US"/>
-        </w:rPr>
-        <w:tab/>
-      </w:r>
-      <w:r>
-        <w:rPr>
-          <w:rFonts w:ascii="Times New Roman" w:hAnsi="Times New Roman" w:cs="Times New Roman"/>
-          <w:sz w:val="28"/>
-          <w:szCs w:val="28"/>
-          <w:lang w:val="en-US"/>
-        </w:rPr>
-        <w:tab/>
-      </w:r>
-      <w:r>
-        <w:rPr>
-          <w:rFonts w:ascii="Times New Roman" w:hAnsi="Times New Roman" w:cs="Times New Roman"/>
-          <w:b/>
-          <w:bCs/>
-          <w:sz w:val="28"/>
-          <w:szCs w:val="28"/>
-          <w:lang w:val="en-US"/>
-        </w:rPr>
-        <w:t>4</w:t>
-      </w:r>
-    </w:p>
-    <w:p>
-      <w:pPr>
-        <w:rPr>
-          <w:rFonts w:ascii="Times New Roman" w:hAnsi="Times New Roman" w:cs="Times New Roman"/>
-          <w:sz w:val="28"/>
-          <w:szCs w:val="28"/>
-          <w:lang w:val="en-US"/>
-        </w:rPr>
-      </w:pPr>
-      <w:r>
-        <w:rPr>
-          <w:rFonts w:ascii="Times New Roman" w:hAnsi="Times New Roman" w:cs="Times New Roman"/>
-          <w:sz w:val="28"/>
-          <w:szCs w:val="28"/>
-          <w:lang w:val="en-US"/>
-        </w:rPr>
-        <w:t>Resources</w:t>
-      </w:r>
-      <w:r>
-        <w:rPr>
-          <w:rFonts w:ascii="Times New Roman" w:hAnsi="Times New Roman" w:cs="Times New Roman"/>
-          <w:sz w:val="28"/>
-          <w:szCs w:val="28"/>
-          <w:lang w:val="en-US"/>
-        </w:rPr>
-        <w:tab/>
-      </w:r>
-      <w:r>
-        <w:rPr>
-          <w:rFonts w:ascii="Times New Roman" w:hAnsi="Times New Roman" w:cs="Times New Roman"/>
-          <w:sz w:val="28"/>
-          <w:szCs w:val="28"/>
-          <w:lang w:val="en-US"/>
-        </w:rPr>
-        <w:tab/>
-      </w:r>
-      <w:r>
-        <w:rPr>
-          <w:rFonts w:ascii="Times New Roman" w:hAnsi="Times New Roman" w:cs="Times New Roman"/>
-          <w:sz w:val="28"/>
-          <w:szCs w:val="28"/>
-          <w:lang w:val="en-US"/>
-        </w:rPr>
-        <w:tab/>
-        <w:t>------------------------------------------------------</w:t>
-      </w:r>
-      <w:r>
-        <w:rPr>
-          <w:rFonts w:ascii="Times New Roman" w:hAnsi="Times New Roman" w:cs="Times New Roman"/>
-          <w:sz w:val="28"/>
-          <w:szCs w:val="28"/>
-          <w:lang w:val="en-US"/>
-        </w:rPr>
-        <w:tab/>
-      </w:r>
-      <w:r>
-        <w:rPr>
-          <w:rFonts w:ascii="Times New Roman" w:hAnsi="Times New Roman" w:cs="Times New Roman"/>
-          <w:sz w:val="28"/>
-          <w:szCs w:val="28"/>
-          <w:lang w:val="en-US"/>
-        </w:rPr>
-        <w:tab/>
-      </w:r>
-      <w:r>
-        <w:rPr>
-          <w:rFonts w:ascii="Times New Roman" w:hAnsi="Times New Roman" w:cs="Times New Roman"/>
-          <w:b/>
-          <w:bCs/>
-          <w:sz w:val="28"/>
-          <w:szCs w:val="28"/>
-          <w:lang w:val="en-US"/>
-        </w:rPr>
-        <w:t>5</w:t>
-      </w:r>
-    </w:p>
-    <w:p>
-      <w:pPr>
-        <w:rPr>
-          <w:rFonts w:ascii="Times New Roman" w:hAnsi="Times New Roman" w:cs="Times New Roman"/>
-          <w:sz w:val="28"/>
-          <w:szCs w:val="28"/>
-          <w:lang w:val="en-US"/>
-        </w:rPr>
-      </w:pPr>
-      <w:r>
-        <w:rPr>
-          <w:rFonts w:ascii="Times New Roman" w:hAnsi="Times New Roman" w:cs="Times New Roman"/>
-          <w:sz w:val="28"/>
-          <w:szCs w:val="28"/>
-          <w:lang w:val="en-US"/>
-        </w:rPr>
-        <w:t xml:space="preserve">Filters </w:t>
-      </w:r>
-      <w:r>
-        <w:rPr>
-          <w:rFonts w:ascii="Times New Roman" w:hAnsi="Times New Roman" w:cs="Times New Roman"/>
-          <w:sz w:val="28"/>
-          <w:szCs w:val="28"/>
-          <w:lang w:val="en-US"/>
-        </w:rPr>
-        <w:tab/>
-      </w:r>
-      <w:r>
-        <w:rPr>
-          <w:rFonts w:ascii="Times New Roman" w:hAnsi="Times New Roman" w:cs="Times New Roman"/>
-          <w:sz w:val="28"/>
-          <w:szCs w:val="28"/>
-          <w:lang w:val="en-US"/>
-        </w:rPr>
-        <w:tab/>
+        <w:t xml:space="preserve"> </w:t>
       </w:r>
       <w:r>
         <w:rPr>
@@ -1072,16 +1064,7 @@
           <w:lang w:eastAsia="en-CA"/>
         </w:rPr>
         <w:lastRenderedPageBreak/>
-        <w:t>ERD</w:t>
-      </w:r>
-      <w:r>
-        <w:rPr>
-          <w:rFonts w:ascii="Times New Roman" w:eastAsia="Times New Roman" w:hAnsi="Times New Roman" w:cs="Times New Roman"/>
-          <w:sz w:val="40"/>
-          <w:szCs w:val="40"/>
-          <w:lang w:eastAsia="en-CA"/>
-        </w:rPr>
-        <w:t>: </w:t>
+        <w:t>ERD: </w:t>
       </w:r>
     </w:p>
     <w:p>
@@ -1156,169 +1139,935 @@
       <w:pPr>
         <w:rPr>
           <w:rFonts w:ascii="Times New Roman" w:hAnsi="Times New Roman" w:cs="Times New Roman"/>
-          <w:sz w:val="28"/>
-          <w:szCs w:val="28"/>
+          <w:sz w:val="24"/>
+          <w:szCs w:val="24"/>
         </w:rPr>
       </w:pPr>
       <w:r>
         <w:rPr>
           <w:rFonts w:ascii="Times New Roman" w:hAnsi="Times New Roman" w:cs="Times New Roman"/>
-          <w:sz w:val="28"/>
-          <w:szCs w:val="28"/>
-        </w:rPr>
-        <w:t>Organization to Person/Laureate: 1 organization can have many laureates. 0 or 1 laureate can belong to an organization.</w:t>
+          <w:sz w:val="24"/>
+          <w:szCs w:val="24"/>
+        </w:rPr>
+        <w:t>Organization</w:t>
+      </w:r>
+      <w:r>
+        <w:rPr>
+          <w:rFonts w:ascii="Times New Roman" w:hAnsi="Times New Roman" w:cs="Times New Roman"/>
+          <w:sz w:val="24"/>
+          <w:szCs w:val="24"/>
+        </w:rPr>
+        <w:t>s</w:t>
+      </w:r>
+      <w:r>
+        <w:rPr>
+          <w:rFonts w:ascii="Times New Roman" w:hAnsi="Times New Roman" w:cs="Times New Roman"/>
+          <w:sz w:val="24"/>
+          <w:szCs w:val="24"/>
+        </w:rPr>
+        <w:t xml:space="preserve"> to Pe</w:t>
+      </w:r>
+      <w:r>
+        <w:rPr>
+          <w:rFonts w:ascii="Times New Roman" w:hAnsi="Times New Roman" w:cs="Times New Roman"/>
+          <w:sz w:val="24"/>
+          <w:szCs w:val="24"/>
+        </w:rPr>
+        <w:t>ople</w:t>
+      </w:r>
+      <w:r>
+        <w:rPr>
+          <w:rFonts w:ascii="Times New Roman" w:hAnsi="Times New Roman" w:cs="Times New Roman"/>
+          <w:sz w:val="24"/>
+          <w:szCs w:val="24"/>
+        </w:rPr>
+        <w:t xml:space="preserve">: </w:t>
+      </w:r>
+      <w:r>
+        <w:rPr>
+          <w:rFonts w:ascii="Times New Roman" w:hAnsi="Times New Roman" w:cs="Times New Roman"/>
+          <w:sz w:val="24"/>
+          <w:szCs w:val="24"/>
+        </w:rPr>
+        <w:t>An</w:t>
+      </w:r>
+      <w:r>
+        <w:rPr>
+          <w:rFonts w:ascii="Times New Roman" w:hAnsi="Times New Roman" w:cs="Times New Roman"/>
+          <w:sz w:val="24"/>
+          <w:szCs w:val="24"/>
+        </w:rPr>
+        <w:t xml:space="preserve"> </w:t>
+      </w:r>
+      <w:r>
+        <w:rPr>
+          <w:rFonts w:ascii="Times New Roman" w:hAnsi="Times New Roman" w:cs="Times New Roman"/>
+          <w:sz w:val="24"/>
+          <w:szCs w:val="24"/>
+        </w:rPr>
+        <w:t>O</w:t>
+      </w:r>
+      <w:r>
+        <w:rPr>
+          <w:rFonts w:ascii="Times New Roman" w:hAnsi="Times New Roman" w:cs="Times New Roman"/>
+          <w:sz w:val="24"/>
+          <w:szCs w:val="24"/>
+        </w:rPr>
+        <w:t xml:space="preserve">rganization can have many </w:t>
+      </w:r>
+      <w:r>
+        <w:rPr>
+          <w:rFonts w:ascii="Times New Roman" w:hAnsi="Times New Roman" w:cs="Times New Roman"/>
+          <w:sz w:val="24"/>
+          <w:szCs w:val="24"/>
+        </w:rPr>
+        <w:t>People</w:t>
+      </w:r>
+      <w:r>
+        <w:rPr>
+          <w:rFonts w:ascii="Times New Roman" w:hAnsi="Times New Roman" w:cs="Times New Roman"/>
+          <w:sz w:val="24"/>
+          <w:szCs w:val="24"/>
+        </w:rPr>
+        <w:t xml:space="preserve">. </w:t>
+      </w:r>
+      <w:r>
+        <w:rPr>
+          <w:rFonts w:ascii="Times New Roman" w:hAnsi="Times New Roman" w:cs="Times New Roman"/>
+          <w:sz w:val="24"/>
+          <w:szCs w:val="24"/>
+        </w:rPr>
+        <w:t>A</w:t>
+      </w:r>
+      <w:r>
+        <w:rPr>
+          <w:rFonts w:ascii="Times New Roman" w:hAnsi="Times New Roman" w:cs="Times New Roman"/>
+          <w:sz w:val="24"/>
+          <w:szCs w:val="24"/>
+        </w:rPr>
+        <w:t xml:space="preserve"> </w:t>
+      </w:r>
+      <w:r>
+        <w:rPr>
+          <w:rFonts w:ascii="Times New Roman" w:hAnsi="Times New Roman" w:cs="Times New Roman"/>
+          <w:sz w:val="24"/>
+          <w:szCs w:val="24"/>
+        </w:rPr>
+        <w:t>Person</w:t>
+      </w:r>
+      <w:r>
+        <w:rPr>
+          <w:rFonts w:ascii="Times New Roman" w:hAnsi="Times New Roman" w:cs="Times New Roman"/>
+          <w:sz w:val="24"/>
+          <w:szCs w:val="24"/>
+        </w:rPr>
+        <w:t xml:space="preserve"> </w:t>
+      </w:r>
+      <w:r>
+        <w:rPr>
+          <w:rFonts w:ascii="Times New Roman" w:hAnsi="Times New Roman" w:cs="Times New Roman"/>
+          <w:sz w:val="24"/>
+          <w:szCs w:val="24"/>
+        </w:rPr>
+        <w:t xml:space="preserve">can either </w:t>
+      </w:r>
+      <w:r>
+        <w:rPr>
+          <w:rFonts w:ascii="Times New Roman" w:hAnsi="Times New Roman" w:cs="Times New Roman"/>
+          <w:sz w:val="24"/>
+          <w:szCs w:val="24"/>
+        </w:rPr>
+        <w:t xml:space="preserve">belong to an </w:t>
+      </w:r>
+      <w:r>
+        <w:rPr>
+          <w:rFonts w:ascii="Times New Roman" w:hAnsi="Times New Roman" w:cs="Times New Roman"/>
+          <w:sz w:val="24"/>
+          <w:szCs w:val="24"/>
+        </w:rPr>
+        <w:t>O</w:t>
+      </w:r>
+      <w:r>
+        <w:rPr>
+          <w:rFonts w:ascii="Times New Roman" w:hAnsi="Times New Roman" w:cs="Times New Roman"/>
+          <w:sz w:val="24"/>
+          <w:szCs w:val="24"/>
+        </w:rPr>
+        <w:t>rganization</w:t>
+      </w:r>
+      <w:r>
+        <w:rPr>
+          <w:rFonts w:ascii="Times New Roman" w:hAnsi="Times New Roman" w:cs="Times New Roman"/>
+          <w:sz w:val="24"/>
+          <w:szCs w:val="24"/>
+        </w:rPr>
+        <w:t xml:space="preserve"> or not</w:t>
+      </w:r>
+      <w:r>
+        <w:rPr>
+          <w:rFonts w:ascii="Times New Roman" w:hAnsi="Times New Roman" w:cs="Times New Roman"/>
+          <w:sz w:val="24"/>
+          <w:szCs w:val="24"/>
+        </w:rPr>
+        <w:t>.</w:t>
       </w:r>
     </w:p>
     <w:p>
       <w:pPr>
         <w:rPr>
           <w:rFonts w:ascii="Times New Roman" w:hAnsi="Times New Roman" w:cs="Times New Roman"/>
-          <w:sz w:val="28"/>
-          <w:szCs w:val="28"/>
+          <w:sz w:val="24"/>
+          <w:szCs w:val="24"/>
         </w:rPr>
       </w:pPr>
       <w:r>
         <w:rPr>
           <w:rFonts w:ascii="Times New Roman" w:hAnsi="Times New Roman" w:cs="Times New Roman"/>
-          <w:sz w:val="28"/>
-          <w:szCs w:val="28"/>
-        </w:rPr>
-        <w:t>Person/Laureate to Nomination</w:t>
-      </w:r>
-      <w:r>
-        <w:rPr>
-          <w:rFonts w:ascii="Times New Roman" w:hAnsi="Times New Roman" w:cs="Times New Roman"/>
-          <w:sz w:val="28"/>
-          <w:szCs w:val="28"/>
-        </w:rPr>
-        <w:t>: 1 laureate has one mandatory nomination. 1 nomination can belong to many laureates.</w:t>
+          <w:sz w:val="24"/>
+          <w:szCs w:val="24"/>
+        </w:rPr>
+        <w:t>Organization</w:t>
+      </w:r>
+      <w:r>
+        <w:rPr>
+          <w:rFonts w:ascii="Times New Roman" w:hAnsi="Times New Roman" w:cs="Times New Roman"/>
+          <w:sz w:val="24"/>
+          <w:szCs w:val="24"/>
+        </w:rPr>
+        <w:t>s</w:t>
+      </w:r>
+      <w:r>
+        <w:rPr>
+          <w:rFonts w:ascii="Times New Roman" w:hAnsi="Times New Roman" w:cs="Times New Roman"/>
+          <w:sz w:val="24"/>
+          <w:szCs w:val="24"/>
+        </w:rPr>
+        <w:t xml:space="preserve"> to Address: An Organization has one mandatory Address. An Address belongs to only 1 Organization</w:t>
+      </w:r>
+      <w:r>
+        <w:rPr>
+          <w:rFonts w:ascii="Times New Roman" w:hAnsi="Times New Roman" w:cs="Times New Roman"/>
+          <w:sz w:val="24"/>
+          <w:szCs w:val="24"/>
+        </w:rPr>
+        <w:t>.</w:t>
       </w:r>
     </w:p>
     <w:p>
       <w:pPr>
         <w:rPr>
           <w:rFonts w:ascii="Times New Roman" w:hAnsi="Times New Roman" w:cs="Times New Roman"/>
-          <w:sz w:val="28"/>
-          <w:szCs w:val="28"/>
+          <w:sz w:val="24"/>
+          <w:szCs w:val="24"/>
         </w:rPr>
       </w:pPr>
       <w:r>
         <w:rPr>
           <w:rFonts w:ascii="Times New Roman" w:hAnsi="Times New Roman" w:cs="Times New Roman"/>
-          <w:sz w:val="28"/>
-          <w:szCs w:val="28"/>
-        </w:rPr>
-        <w:t xml:space="preserve">Person/Laureate to Awards Received: 1 Person can </w:t>
-      </w:r>
-      <w:r>
-        <w:rPr>
-          <w:rFonts w:ascii="Times New Roman" w:hAnsi="Times New Roman" w:cs="Times New Roman"/>
-          <w:sz w:val="28"/>
-          <w:szCs w:val="28"/>
-        </w:rPr>
-        <w:t>receive 0 or many awards. 0 or many awards can belong to 1 person.</w:t>
+          <w:sz w:val="24"/>
+          <w:szCs w:val="24"/>
+        </w:rPr>
+        <w:t xml:space="preserve">People to Address: </w:t>
+      </w:r>
+      <w:r>
+        <w:rPr>
+          <w:rFonts w:ascii="Times New Roman" w:hAnsi="Times New Roman" w:cs="Times New Roman"/>
+          <w:sz w:val="24"/>
+          <w:szCs w:val="24"/>
+        </w:rPr>
+        <w:t>A</w:t>
+      </w:r>
+      <w:r>
+        <w:rPr>
+          <w:rFonts w:ascii="Times New Roman" w:hAnsi="Times New Roman" w:cs="Times New Roman"/>
+          <w:sz w:val="24"/>
+          <w:szCs w:val="24"/>
+        </w:rPr>
+        <w:t xml:space="preserve"> Person </w:t>
+      </w:r>
+      <w:r>
+        <w:rPr>
+          <w:rFonts w:ascii="Times New Roman" w:hAnsi="Times New Roman" w:cs="Times New Roman"/>
+          <w:sz w:val="24"/>
+          <w:szCs w:val="24"/>
+        </w:rPr>
+        <w:t xml:space="preserve">has one mandatory Address. An Address belongs to only 1 </w:t>
+      </w:r>
+      <w:r>
+        <w:rPr>
+          <w:rFonts w:ascii="Times New Roman" w:hAnsi="Times New Roman" w:cs="Times New Roman"/>
+          <w:sz w:val="24"/>
+          <w:szCs w:val="24"/>
+        </w:rPr>
+        <w:t>Person</w:t>
+      </w:r>
+      <w:r>
+        <w:rPr>
+          <w:rFonts w:ascii="Times New Roman" w:hAnsi="Times New Roman" w:cs="Times New Roman"/>
+          <w:sz w:val="24"/>
+          <w:szCs w:val="24"/>
+        </w:rPr>
+        <w:t>.</w:t>
       </w:r>
     </w:p>
     <w:p>
       <w:pPr>
         <w:rPr>
           <w:rFonts w:ascii="Times New Roman" w:hAnsi="Times New Roman" w:cs="Times New Roman"/>
-          <w:sz w:val="28"/>
-          <w:szCs w:val="28"/>
+          <w:sz w:val="24"/>
+          <w:szCs w:val="24"/>
         </w:rPr>
       </w:pPr>
       <w:r>
         <w:rPr>
           <w:rFonts w:ascii="Times New Roman" w:hAnsi="Times New Roman" w:cs="Times New Roman"/>
-          <w:sz w:val="28"/>
-          <w:szCs w:val="28"/>
-        </w:rPr>
-        <w:t xml:space="preserve">Person/Laureate to Publication/Invention: 1 Person can have 1 or many </w:t>
-      </w:r>
-      <w:proofErr w:type="gramStart"/>
-      <w:r>
-        <w:rPr>
-          <w:rFonts w:ascii="Times New Roman" w:hAnsi="Times New Roman" w:cs="Times New Roman"/>
-          <w:sz w:val="28"/>
-          <w:szCs w:val="28"/>
-        </w:rPr>
-        <w:t>Publication</w:t>
-      </w:r>
-      <w:proofErr w:type="gramEnd"/>
-      <w:r>
-        <w:rPr>
-          <w:rFonts w:ascii="Times New Roman" w:hAnsi="Times New Roman" w:cs="Times New Roman"/>
-          <w:sz w:val="28"/>
-          <w:szCs w:val="28"/>
-        </w:rPr>
-        <w:t>. 1 Publication can have only 1 Laureate.</w:t>
+          <w:sz w:val="24"/>
+          <w:szCs w:val="24"/>
+        </w:rPr>
+        <w:t>Pe</w:t>
+      </w:r>
+      <w:r>
+        <w:rPr>
+          <w:rFonts w:ascii="Times New Roman" w:hAnsi="Times New Roman" w:cs="Times New Roman"/>
+          <w:sz w:val="24"/>
+          <w:szCs w:val="24"/>
+        </w:rPr>
+        <w:t>ople</w:t>
+      </w:r>
+      <w:r>
+        <w:rPr>
+          <w:rFonts w:ascii="Times New Roman" w:hAnsi="Times New Roman" w:cs="Times New Roman"/>
+          <w:sz w:val="24"/>
+          <w:szCs w:val="24"/>
+        </w:rPr>
+        <w:t xml:space="preserve"> to Nomination</w:t>
+      </w:r>
+      <w:r>
+        <w:rPr>
+          <w:rFonts w:ascii="Times New Roman" w:hAnsi="Times New Roman" w:cs="Times New Roman"/>
+          <w:sz w:val="24"/>
+          <w:szCs w:val="24"/>
+        </w:rPr>
+        <w:t>s</w:t>
+      </w:r>
+      <w:r>
+        <w:rPr>
+          <w:rFonts w:ascii="Times New Roman" w:hAnsi="Times New Roman" w:cs="Times New Roman"/>
+          <w:sz w:val="24"/>
+          <w:szCs w:val="24"/>
+        </w:rPr>
+        <w:t xml:space="preserve">: </w:t>
+      </w:r>
+      <w:r>
+        <w:rPr>
+          <w:rFonts w:ascii="Times New Roman" w:hAnsi="Times New Roman" w:cs="Times New Roman"/>
+          <w:sz w:val="24"/>
+          <w:szCs w:val="24"/>
+        </w:rPr>
+        <w:t>A P</w:t>
+      </w:r>
+      <w:r>
+        <w:rPr>
+          <w:rFonts w:ascii="Times New Roman" w:hAnsi="Times New Roman" w:cs="Times New Roman"/>
+          <w:sz w:val="24"/>
+          <w:szCs w:val="24"/>
+        </w:rPr>
+        <w:t>erson</w:t>
+      </w:r>
+      <w:r>
+        <w:rPr>
+          <w:rFonts w:ascii="Times New Roman" w:hAnsi="Times New Roman" w:cs="Times New Roman"/>
+          <w:sz w:val="24"/>
+          <w:szCs w:val="24"/>
+        </w:rPr>
+        <w:t xml:space="preserve"> has one mandatory </w:t>
+      </w:r>
+      <w:r>
+        <w:rPr>
+          <w:rFonts w:ascii="Times New Roman" w:hAnsi="Times New Roman" w:cs="Times New Roman"/>
+          <w:sz w:val="24"/>
+          <w:szCs w:val="24"/>
+        </w:rPr>
+        <w:t>N</w:t>
+      </w:r>
+      <w:r>
+        <w:rPr>
+          <w:rFonts w:ascii="Times New Roman" w:hAnsi="Times New Roman" w:cs="Times New Roman"/>
+          <w:sz w:val="24"/>
+          <w:szCs w:val="24"/>
+        </w:rPr>
+        <w:t xml:space="preserve">omination. </w:t>
+      </w:r>
+      <w:r>
+        <w:rPr>
+          <w:rFonts w:ascii="Times New Roman" w:hAnsi="Times New Roman" w:cs="Times New Roman"/>
+          <w:sz w:val="24"/>
+          <w:szCs w:val="24"/>
+        </w:rPr>
+        <w:t>A</w:t>
+      </w:r>
+      <w:r>
+        <w:rPr>
+          <w:rFonts w:ascii="Times New Roman" w:hAnsi="Times New Roman" w:cs="Times New Roman"/>
+          <w:sz w:val="24"/>
+          <w:szCs w:val="24"/>
+        </w:rPr>
+        <w:t xml:space="preserve"> </w:t>
+      </w:r>
+      <w:r>
+        <w:rPr>
+          <w:rFonts w:ascii="Times New Roman" w:hAnsi="Times New Roman" w:cs="Times New Roman"/>
+          <w:sz w:val="24"/>
+          <w:szCs w:val="24"/>
+        </w:rPr>
+        <w:t>N</w:t>
+      </w:r>
+      <w:r>
+        <w:rPr>
+          <w:rFonts w:ascii="Times New Roman" w:hAnsi="Times New Roman" w:cs="Times New Roman"/>
+          <w:sz w:val="24"/>
+          <w:szCs w:val="24"/>
+        </w:rPr>
+        <w:t xml:space="preserve">omination can belong to many </w:t>
+      </w:r>
+      <w:r>
+        <w:rPr>
+          <w:rFonts w:ascii="Times New Roman" w:hAnsi="Times New Roman" w:cs="Times New Roman"/>
+          <w:sz w:val="24"/>
+          <w:szCs w:val="24"/>
+        </w:rPr>
+        <w:t>P</w:t>
+      </w:r>
+      <w:r>
+        <w:rPr>
+          <w:rFonts w:ascii="Times New Roman" w:hAnsi="Times New Roman" w:cs="Times New Roman"/>
+          <w:sz w:val="24"/>
+          <w:szCs w:val="24"/>
+        </w:rPr>
+        <w:t>eople</w:t>
+      </w:r>
+      <w:r>
+        <w:rPr>
+          <w:rFonts w:ascii="Times New Roman" w:hAnsi="Times New Roman" w:cs="Times New Roman"/>
+          <w:sz w:val="24"/>
+          <w:szCs w:val="24"/>
+        </w:rPr>
+        <w:t>.</w:t>
       </w:r>
     </w:p>
     <w:p>
       <w:pPr>
         <w:rPr>
           <w:rFonts w:ascii="Times New Roman" w:hAnsi="Times New Roman" w:cs="Times New Roman"/>
-          <w:sz w:val="28"/>
-          <w:szCs w:val="28"/>
+          <w:sz w:val="24"/>
+          <w:szCs w:val="24"/>
         </w:rPr>
       </w:pPr>
       <w:r>
         <w:rPr>
           <w:rFonts w:ascii="Times New Roman" w:hAnsi="Times New Roman" w:cs="Times New Roman"/>
-          <w:sz w:val="28"/>
-          <w:szCs w:val="28"/>
-        </w:rPr>
-        <w:t>Publication/Invention to Category: 1 Publication can belong to only 1 category. 1 Category can have many Publications.</w:t>
+          <w:sz w:val="24"/>
+          <w:szCs w:val="24"/>
+        </w:rPr>
+        <w:t>Pe</w:t>
+      </w:r>
+      <w:r>
+        <w:rPr>
+          <w:rFonts w:ascii="Times New Roman" w:hAnsi="Times New Roman" w:cs="Times New Roman"/>
+          <w:sz w:val="24"/>
+          <w:szCs w:val="24"/>
+        </w:rPr>
+        <w:t>ople</w:t>
+      </w:r>
+      <w:r>
+        <w:rPr>
+          <w:rFonts w:ascii="Times New Roman" w:hAnsi="Times New Roman" w:cs="Times New Roman"/>
+          <w:sz w:val="24"/>
+          <w:szCs w:val="24"/>
+        </w:rPr>
+        <w:t xml:space="preserve"> to Awards Received: </w:t>
+      </w:r>
+      <w:r>
+        <w:rPr>
+          <w:rFonts w:ascii="Times New Roman" w:hAnsi="Times New Roman" w:cs="Times New Roman"/>
+          <w:sz w:val="24"/>
+          <w:szCs w:val="24"/>
+        </w:rPr>
+        <w:t>A</w:t>
+      </w:r>
+      <w:r>
+        <w:rPr>
+          <w:rFonts w:ascii="Times New Roman" w:hAnsi="Times New Roman" w:cs="Times New Roman"/>
+          <w:sz w:val="24"/>
+          <w:szCs w:val="24"/>
+        </w:rPr>
+        <w:t xml:space="preserve"> Person can </w:t>
+      </w:r>
+      <w:r>
+        <w:rPr>
+          <w:rFonts w:ascii="Times New Roman" w:hAnsi="Times New Roman" w:cs="Times New Roman"/>
+          <w:sz w:val="24"/>
+          <w:szCs w:val="24"/>
+        </w:rPr>
+        <w:t xml:space="preserve">receive 0 or many </w:t>
+      </w:r>
+      <w:r>
+        <w:rPr>
+          <w:rFonts w:ascii="Times New Roman" w:hAnsi="Times New Roman" w:cs="Times New Roman"/>
+          <w:sz w:val="24"/>
+          <w:szCs w:val="24"/>
+        </w:rPr>
+        <w:t>A</w:t>
+      </w:r>
+      <w:r>
+        <w:rPr>
+          <w:rFonts w:ascii="Times New Roman" w:hAnsi="Times New Roman" w:cs="Times New Roman"/>
+          <w:sz w:val="24"/>
+          <w:szCs w:val="24"/>
+        </w:rPr>
+        <w:t xml:space="preserve">wards. </w:t>
+      </w:r>
+      <w:r>
+        <w:rPr>
+          <w:rFonts w:ascii="Times New Roman" w:hAnsi="Times New Roman" w:cs="Times New Roman"/>
+          <w:sz w:val="24"/>
+          <w:szCs w:val="24"/>
+        </w:rPr>
+        <w:t>An A</w:t>
+      </w:r>
+      <w:r>
+        <w:rPr>
+          <w:rFonts w:ascii="Times New Roman" w:hAnsi="Times New Roman" w:cs="Times New Roman"/>
+          <w:sz w:val="24"/>
+          <w:szCs w:val="24"/>
+        </w:rPr>
+        <w:t xml:space="preserve">wards can belong to 1 </w:t>
+      </w:r>
+      <w:r>
+        <w:rPr>
+          <w:rFonts w:ascii="Times New Roman" w:hAnsi="Times New Roman" w:cs="Times New Roman"/>
+          <w:sz w:val="24"/>
+          <w:szCs w:val="24"/>
+        </w:rPr>
+        <w:t>or many P</w:t>
+      </w:r>
+      <w:r>
+        <w:rPr>
+          <w:rFonts w:ascii="Times New Roman" w:hAnsi="Times New Roman" w:cs="Times New Roman"/>
+          <w:sz w:val="24"/>
+          <w:szCs w:val="24"/>
+        </w:rPr>
+        <w:t>e</w:t>
+      </w:r>
+      <w:r>
+        <w:rPr>
+          <w:rFonts w:ascii="Times New Roman" w:hAnsi="Times New Roman" w:cs="Times New Roman"/>
+          <w:sz w:val="24"/>
+          <w:szCs w:val="24"/>
+        </w:rPr>
+        <w:t>ople</w:t>
+      </w:r>
+      <w:r>
+        <w:rPr>
+          <w:rFonts w:ascii="Times New Roman" w:hAnsi="Times New Roman" w:cs="Times New Roman"/>
+          <w:sz w:val="24"/>
+          <w:szCs w:val="24"/>
+        </w:rPr>
+        <w:t>.</w:t>
       </w:r>
     </w:p>
     <w:p>
       <w:pPr>
         <w:rPr>
           <w:rFonts w:ascii="Times New Roman" w:hAnsi="Times New Roman" w:cs="Times New Roman"/>
-          <w:sz w:val="28"/>
-          <w:szCs w:val="28"/>
+          <w:sz w:val="24"/>
+          <w:szCs w:val="24"/>
         </w:rPr>
       </w:pPr>
       <w:r>
         <w:rPr>
           <w:rFonts w:ascii="Times New Roman" w:hAnsi="Times New Roman" w:cs="Times New Roman"/>
-          <w:sz w:val="28"/>
-          <w:szCs w:val="28"/>
-        </w:rPr>
-        <w:t>Category to Award: 1 category can have only 1 awar</w:t>
-      </w:r>
-      <w:r>
-        <w:rPr>
-          <w:rFonts w:ascii="Times New Roman" w:hAnsi="Times New Roman" w:cs="Times New Roman"/>
-          <w:sz w:val="28"/>
-          <w:szCs w:val="28"/>
-        </w:rPr>
-        <w:t>d. 1 award can belong to only 1 Category.</w:t>
+          <w:sz w:val="24"/>
+          <w:szCs w:val="24"/>
+        </w:rPr>
+        <w:t>People</w:t>
+      </w:r>
+      <w:r>
+        <w:rPr>
+          <w:rFonts w:ascii="Times New Roman" w:hAnsi="Times New Roman" w:cs="Times New Roman"/>
+          <w:sz w:val="24"/>
+          <w:szCs w:val="24"/>
+        </w:rPr>
+        <w:t xml:space="preserve"> to Publication</w:t>
+      </w:r>
+      <w:r>
+        <w:rPr>
+          <w:rFonts w:ascii="Times New Roman" w:hAnsi="Times New Roman" w:cs="Times New Roman"/>
+          <w:sz w:val="24"/>
+          <w:szCs w:val="24"/>
+        </w:rPr>
+        <w:t>s</w:t>
+      </w:r>
+      <w:r>
+        <w:rPr>
+          <w:rFonts w:ascii="Times New Roman" w:hAnsi="Times New Roman" w:cs="Times New Roman"/>
+          <w:sz w:val="24"/>
+          <w:szCs w:val="24"/>
+        </w:rPr>
+        <w:t xml:space="preserve">: </w:t>
+      </w:r>
+      <w:r>
+        <w:rPr>
+          <w:rFonts w:ascii="Times New Roman" w:hAnsi="Times New Roman" w:cs="Times New Roman"/>
+          <w:sz w:val="24"/>
+          <w:szCs w:val="24"/>
+        </w:rPr>
+        <w:t>A</w:t>
+      </w:r>
+      <w:r>
+        <w:rPr>
+          <w:rFonts w:ascii="Times New Roman" w:hAnsi="Times New Roman" w:cs="Times New Roman"/>
+          <w:sz w:val="24"/>
+          <w:szCs w:val="24"/>
+        </w:rPr>
+        <w:t xml:space="preserve"> Person can have 1 or many Publication</w:t>
+      </w:r>
+      <w:r>
+        <w:rPr>
+          <w:rFonts w:ascii="Times New Roman" w:hAnsi="Times New Roman" w:cs="Times New Roman"/>
+          <w:sz w:val="24"/>
+          <w:szCs w:val="24"/>
+        </w:rPr>
+        <w:t>s</w:t>
+      </w:r>
+      <w:r>
+        <w:rPr>
+          <w:rFonts w:ascii="Times New Roman" w:hAnsi="Times New Roman" w:cs="Times New Roman"/>
+          <w:sz w:val="24"/>
+          <w:szCs w:val="24"/>
+        </w:rPr>
+        <w:t xml:space="preserve">. </w:t>
+      </w:r>
+      <w:r>
+        <w:rPr>
+          <w:rFonts w:ascii="Times New Roman" w:hAnsi="Times New Roman" w:cs="Times New Roman"/>
+          <w:sz w:val="24"/>
+          <w:szCs w:val="24"/>
+        </w:rPr>
+        <w:t>A</w:t>
+      </w:r>
+      <w:r>
+        <w:rPr>
+          <w:rFonts w:ascii="Times New Roman" w:hAnsi="Times New Roman" w:cs="Times New Roman"/>
+          <w:sz w:val="24"/>
+          <w:szCs w:val="24"/>
+        </w:rPr>
+        <w:t xml:space="preserve"> Publication can </w:t>
+      </w:r>
+      <w:r>
+        <w:rPr>
+          <w:rFonts w:ascii="Times New Roman" w:hAnsi="Times New Roman" w:cs="Times New Roman"/>
+          <w:sz w:val="24"/>
+          <w:szCs w:val="24"/>
+        </w:rPr>
+        <w:t xml:space="preserve">belong to </w:t>
+      </w:r>
+      <w:r>
+        <w:rPr>
+          <w:rFonts w:ascii="Times New Roman" w:hAnsi="Times New Roman" w:cs="Times New Roman"/>
+          <w:sz w:val="24"/>
+          <w:szCs w:val="24"/>
+        </w:rPr>
+        <w:t xml:space="preserve">only 1 </w:t>
+      </w:r>
+      <w:r>
+        <w:rPr>
+          <w:rFonts w:ascii="Times New Roman" w:hAnsi="Times New Roman" w:cs="Times New Roman"/>
+          <w:sz w:val="24"/>
+          <w:szCs w:val="24"/>
+        </w:rPr>
+        <w:t>Person</w:t>
+      </w:r>
+      <w:r>
+        <w:rPr>
+          <w:rFonts w:ascii="Times New Roman" w:hAnsi="Times New Roman" w:cs="Times New Roman"/>
+          <w:sz w:val="24"/>
+          <w:szCs w:val="24"/>
+        </w:rPr>
+        <w:t>.</w:t>
       </w:r>
     </w:p>
     <w:p>
       <w:pPr>
         <w:rPr>
           <w:rFonts w:ascii="Times New Roman" w:hAnsi="Times New Roman" w:cs="Times New Roman"/>
+          <w:sz w:val="24"/>
+          <w:szCs w:val="24"/>
         </w:rPr>
       </w:pPr>
+      <w:r>
+        <w:rPr>
+          <w:rFonts w:ascii="Times New Roman" w:hAnsi="Times New Roman" w:cs="Times New Roman"/>
+          <w:sz w:val="24"/>
+          <w:szCs w:val="24"/>
+        </w:rPr>
+        <w:t>Publication</w:t>
+      </w:r>
+      <w:r>
+        <w:rPr>
+          <w:rFonts w:ascii="Times New Roman" w:hAnsi="Times New Roman" w:cs="Times New Roman"/>
+          <w:sz w:val="24"/>
+          <w:szCs w:val="24"/>
+        </w:rPr>
+        <w:t>s</w:t>
+      </w:r>
+      <w:r>
+        <w:rPr>
+          <w:rFonts w:ascii="Times New Roman" w:hAnsi="Times New Roman" w:cs="Times New Roman"/>
+          <w:sz w:val="24"/>
+          <w:szCs w:val="24"/>
+        </w:rPr>
+        <w:t xml:space="preserve"> to </w:t>
+      </w:r>
+      <w:r>
+        <w:rPr>
+          <w:rFonts w:ascii="Times New Roman" w:hAnsi="Times New Roman" w:cs="Times New Roman"/>
+          <w:sz w:val="24"/>
+          <w:szCs w:val="24"/>
+        </w:rPr>
+        <w:t>Fields</w:t>
+      </w:r>
+      <w:r>
+        <w:rPr>
+          <w:rFonts w:ascii="Times New Roman" w:hAnsi="Times New Roman" w:cs="Times New Roman"/>
+          <w:sz w:val="24"/>
+          <w:szCs w:val="24"/>
+        </w:rPr>
+        <w:t xml:space="preserve">: </w:t>
+      </w:r>
+      <w:r>
+        <w:rPr>
+          <w:rFonts w:ascii="Times New Roman" w:hAnsi="Times New Roman" w:cs="Times New Roman"/>
+          <w:sz w:val="24"/>
+          <w:szCs w:val="24"/>
+        </w:rPr>
+        <w:t>A</w:t>
+      </w:r>
+      <w:r>
+        <w:rPr>
+          <w:rFonts w:ascii="Times New Roman" w:hAnsi="Times New Roman" w:cs="Times New Roman"/>
+          <w:sz w:val="24"/>
+          <w:szCs w:val="24"/>
+        </w:rPr>
+        <w:t xml:space="preserve"> Publication can belong to only 1 </w:t>
+      </w:r>
+      <w:r>
+        <w:rPr>
+          <w:rFonts w:ascii="Times New Roman" w:hAnsi="Times New Roman" w:cs="Times New Roman"/>
+          <w:sz w:val="24"/>
+          <w:szCs w:val="24"/>
+        </w:rPr>
+        <w:t>Field</w:t>
+      </w:r>
+      <w:r>
+        <w:rPr>
+          <w:rFonts w:ascii="Times New Roman" w:hAnsi="Times New Roman" w:cs="Times New Roman"/>
+          <w:sz w:val="24"/>
+          <w:szCs w:val="24"/>
+        </w:rPr>
+        <w:t xml:space="preserve">. </w:t>
+      </w:r>
+      <w:r>
+        <w:rPr>
+          <w:rFonts w:ascii="Times New Roman" w:hAnsi="Times New Roman" w:cs="Times New Roman"/>
+          <w:sz w:val="24"/>
+          <w:szCs w:val="24"/>
+        </w:rPr>
+        <w:t>A</w:t>
+      </w:r>
+      <w:r>
+        <w:rPr>
+          <w:rFonts w:ascii="Times New Roman" w:hAnsi="Times New Roman" w:cs="Times New Roman"/>
+          <w:sz w:val="24"/>
+          <w:szCs w:val="24"/>
+        </w:rPr>
+        <w:t xml:space="preserve"> </w:t>
+      </w:r>
+      <w:r>
+        <w:rPr>
+          <w:rFonts w:ascii="Times New Roman" w:hAnsi="Times New Roman" w:cs="Times New Roman"/>
+          <w:sz w:val="24"/>
+          <w:szCs w:val="24"/>
+        </w:rPr>
+        <w:t>Field</w:t>
+      </w:r>
+      <w:r>
+        <w:rPr>
+          <w:rFonts w:ascii="Times New Roman" w:hAnsi="Times New Roman" w:cs="Times New Roman"/>
+          <w:sz w:val="24"/>
+          <w:szCs w:val="24"/>
+        </w:rPr>
+        <w:t xml:space="preserve"> can have many Publications.</w:t>
+      </w:r>
     </w:p>
     <w:p>
       <w:pPr>
         <w:rPr>
           <w:rFonts w:ascii="Times New Roman" w:hAnsi="Times New Roman" w:cs="Times New Roman"/>
+          <w:sz w:val="24"/>
+          <w:szCs w:val="24"/>
         </w:rPr>
       </w:pPr>
+      <w:r>
+        <w:rPr>
+          <w:rFonts w:ascii="Times New Roman" w:hAnsi="Times New Roman" w:cs="Times New Roman"/>
+          <w:sz w:val="24"/>
+          <w:szCs w:val="24"/>
+        </w:rPr>
+        <w:t>Fields</w:t>
+      </w:r>
+      <w:r>
+        <w:rPr>
+          <w:rFonts w:ascii="Times New Roman" w:hAnsi="Times New Roman" w:cs="Times New Roman"/>
+          <w:sz w:val="24"/>
+          <w:szCs w:val="24"/>
+        </w:rPr>
+        <w:t xml:space="preserve"> to Award</w:t>
+      </w:r>
+      <w:r>
+        <w:rPr>
+          <w:rFonts w:ascii="Times New Roman" w:hAnsi="Times New Roman" w:cs="Times New Roman"/>
+          <w:sz w:val="24"/>
+          <w:szCs w:val="24"/>
+        </w:rPr>
+        <w:t>s</w:t>
+      </w:r>
+      <w:r>
+        <w:rPr>
+          <w:rFonts w:ascii="Times New Roman" w:hAnsi="Times New Roman" w:cs="Times New Roman"/>
+          <w:sz w:val="24"/>
+          <w:szCs w:val="24"/>
+        </w:rPr>
+        <w:t xml:space="preserve">: </w:t>
+      </w:r>
+      <w:r>
+        <w:rPr>
+          <w:rFonts w:ascii="Times New Roman" w:hAnsi="Times New Roman" w:cs="Times New Roman"/>
+          <w:sz w:val="24"/>
+          <w:szCs w:val="24"/>
+        </w:rPr>
+        <w:t>A</w:t>
+      </w:r>
+      <w:r>
+        <w:rPr>
+          <w:rFonts w:ascii="Times New Roman" w:hAnsi="Times New Roman" w:cs="Times New Roman"/>
+          <w:sz w:val="24"/>
+          <w:szCs w:val="24"/>
+        </w:rPr>
+        <w:t xml:space="preserve"> </w:t>
+      </w:r>
+      <w:r>
+        <w:rPr>
+          <w:rFonts w:ascii="Times New Roman" w:hAnsi="Times New Roman" w:cs="Times New Roman"/>
+          <w:sz w:val="24"/>
+          <w:szCs w:val="24"/>
+        </w:rPr>
+        <w:t>Field</w:t>
+      </w:r>
+      <w:r>
+        <w:rPr>
+          <w:rFonts w:ascii="Times New Roman" w:hAnsi="Times New Roman" w:cs="Times New Roman"/>
+          <w:sz w:val="24"/>
+          <w:szCs w:val="24"/>
+        </w:rPr>
+        <w:t xml:space="preserve"> can have only 1 </w:t>
+      </w:r>
+      <w:r>
+        <w:rPr>
+          <w:rFonts w:ascii="Times New Roman" w:hAnsi="Times New Roman" w:cs="Times New Roman"/>
+          <w:sz w:val="24"/>
+          <w:szCs w:val="24"/>
+        </w:rPr>
+        <w:t>Award</w:t>
+      </w:r>
+      <w:r>
+        <w:rPr>
+          <w:rFonts w:ascii="Times New Roman" w:hAnsi="Times New Roman" w:cs="Times New Roman"/>
+          <w:sz w:val="24"/>
+          <w:szCs w:val="24"/>
+        </w:rPr>
+        <w:t xml:space="preserve">. </w:t>
+      </w:r>
+      <w:r>
+        <w:rPr>
+          <w:rFonts w:ascii="Times New Roman" w:hAnsi="Times New Roman" w:cs="Times New Roman"/>
+          <w:sz w:val="24"/>
+          <w:szCs w:val="24"/>
+        </w:rPr>
+        <w:t>An</w:t>
+      </w:r>
+      <w:r>
+        <w:rPr>
+          <w:rFonts w:ascii="Times New Roman" w:hAnsi="Times New Roman" w:cs="Times New Roman"/>
+          <w:sz w:val="24"/>
+          <w:szCs w:val="24"/>
+        </w:rPr>
+        <w:t xml:space="preserve"> </w:t>
+      </w:r>
+      <w:r>
+        <w:rPr>
+          <w:rFonts w:ascii="Times New Roman" w:hAnsi="Times New Roman" w:cs="Times New Roman"/>
+          <w:sz w:val="24"/>
+          <w:szCs w:val="24"/>
+        </w:rPr>
+        <w:t>Award</w:t>
+      </w:r>
+      <w:r>
+        <w:rPr>
+          <w:rFonts w:ascii="Times New Roman" w:hAnsi="Times New Roman" w:cs="Times New Roman"/>
+          <w:sz w:val="24"/>
+          <w:szCs w:val="24"/>
+        </w:rPr>
+        <w:t xml:space="preserve"> can belong to only 1 </w:t>
+      </w:r>
+      <w:r>
+        <w:rPr>
+          <w:rFonts w:ascii="Times New Roman" w:hAnsi="Times New Roman" w:cs="Times New Roman"/>
+          <w:sz w:val="24"/>
+          <w:szCs w:val="24"/>
+        </w:rPr>
+        <w:t>Field</w:t>
+      </w:r>
+      <w:r>
+        <w:rPr>
+          <w:rFonts w:ascii="Times New Roman" w:hAnsi="Times New Roman" w:cs="Times New Roman"/>
+          <w:sz w:val="24"/>
+          <w:szCs w:val="24"/>
+        </w:rPr>
+        <w:t>.</w:t>
+      </w:r>
     </w:p>
     <w:p>
       <w:pPr>
         <w:rPr>
           <w:rFonts w:ascii="Times New Roman" w:hAnsi="Times New Roman" w:cs="Times New Roman"/>
+          <w:sz w:val="24"/>
+          <w:szCs w:val="24"/>
         </w:rPr>
       </w:pPr>
+      <w:r>
+        <w:rPr>
+          <w:rFonts w:ascii="Times New Roman" w:hAnsi="Times New Roman" w:cs="Times New Roman"/>
+          <w:sz w:val="24"/>
+          <w:szCs w:val="24"/>
+        </w:rPr>
+        <w:t>Fields to Nominations: A Field can have many Nominations. A Nomination can belong to only 1 Field.</w:t>
+      </w:r>
     </w:p>
     <w:p>
       <w:pPr>
+        <w:spacing w:after="0" w:line="240" w:lineRule="auto"/>
+        <w:textAlignment w:val="baseline"/>
         <w:rPr>
           <w:rFonts w:ascii="Times New Roman" w:eastAsia="Times New Roman" w:hAnsi="Times New Roman" w:cs="Times New Roman"/>
           <w:sz w:val="40"/>
@@ -1326,15 +2075,6 @@
           <w:lang w:eastAsia="en-CA"/>
         </w:rPr>
       </w:pPr>
-      <w:r>
-        <w:rPr>
-          <w:rFonts w:ascii="Times New Roman" w:eastAsia="Times New Roman" w:hAnsi="Times New Roman" w:cs="Times New Roman"/>
-          <w:sz w:val="40"/>
-          <w:szCs w:val="40"/>
-          <w:lang w:eastAsia="en-CA"/>
-        </w:rPr>
-        <w:br w:type="page"/>
-      </w:r>
     </w:p>
     <w:p>
       <w:pPr>
@@ -6891,7 +7631,7 @@
           <w:rFonts w:ascii="Times New Roman" w:eastAsia="Times New Roman" w:hAnsi="Times New Roman" w:cs="Times New Roman"/>
           <w:sz w:val="24"/>
           <w:szCs w:val="24"/>
-          <w:lang w:eastAsia="en-CA"/>
+          <w:lang w:val="fr-CA" w:eastAsia="en-CA"/>
         </w:rPr>
       </w:pPr>
       <w:r>
@@ -6899,7 +7639,7 @@
           <w:rFonts w:ascii="Times New Roman" w:eastAsia="Times New Roman" w:hAnsi="Times New Roman" w:cs="Times New Roman"/>
           <w:sz w:val="24"/>
           <w:szCs w:val="24"/>
-          <w:lang w:eastAsia="en-CA"/>
+          <w:lang w:val="fr-CA" w:eastAsia="en-CA"/>
         </w:rPr>
         <w:t>/</w:t>
       </w:r>
@@ -6909,7 +7649,7 @@
           <w:rFonts w:ascii="Times New Roman" w:eastAsia="Times New Roman" w:hAnsi="Times New Roman" w:cs="Times New Roman"/>
           <w:sz w:val="28"/>
           <w:szCs w:val="28"/>
-          <w:lang w:eastAsia="en-CA"/>
+          <w:lang w:val="fr-CA" w:eastAsia="en-CA"/>
         </w:rPr>
         <w:t>nominations?page</w:t>
       </w:r>
@@ -6919,7 +7659,7 @@
           <w:rFonts w:ascii="Times New Roman" w:eastAsia="Times New Roman" w:hAnsi="Times New Roman" w:cs="Times New Roman"/>
           <w:sz w:val="28"/>
           <w:szCs w:val="28"/>
-          <w:lang w:eastAsia="en-CA"/>
+          <w:lang w:val="fr-CA" w:eastAsia="en-CA"/>
         </w:rPr>
         <w:t>={</w:t>
       </w:r>
@@ -6929,7 +7669,7 @@
           <w:rFonts w:ascii="Times New Roman" w:eastAsia="Times New Roman" w:hAnsi="Times New Roman" w:cs="Times New Roman"/>
           <w:sz w:val="28"/>
           <w:szCs w:val="28"/>
-          <w:lang w:eastAsia="en-CA"/>
+          <w:lang w:val="fr-CA" w:eastAsia="en-CA"/>
         </w:rPr>
         <w:t>page_</w:t>
       </w:r>
@@ -6939,7 +7679,7 @@
           <w:rFonts w:ascii="Times New Roman" w:eastAsia="Times New Roman" w:hAnsi="Times New Roman" w:cs="Times New Roman"/>
           <w:sz w:val="28"/>
           <w:szCs w:val="28"/>
-          <w:lang w:eastAsia="en-CA"/>
+          <w:lang w:val="fr-CA" w:eastAsia="en-CA"/>
         </w:rPr>
         <w:t>num</w:t>
       </w:r>
@@ -6949,7 +7689,7 @@
           <w:rFonts w:ascii="Times New Roman" w:eastAsia="Times New Roman" w:hAnsi="Times New Roman" w:cs="Times New Roman"/>
           <w:sz w:val="28"/>
           <w:szCs w:val="28"/>
-          <w:lang w:eastAsia="en-CA"/>
+          <w:lang w:val="fr-CA" w:eastAsia="en-CA"/>
         </w:rPr>
         <w:t>}&amp;</w:t>
       </w:r>
@@ -6960,7 +7700,7 @@
           <w:rFonts w:ascii="Times New Roman" w:eastAsia="Times New Roman" w:hAnsi="Times New Roman" w:cs="Times New Roman"/>
           <w:sz w:val="28"/>
           <w:szCs w:val="28"/>
-          <w:lang w:eastAsia="en-CA"/>
+          <w:lang w:val="fr-CA" w:eastAsia="en-CA"/>
         </w:rPr>
         <w:t>pageSize</w:t>
       </w:r>
@@ -6970,7 +7710,7 @@
           <w:rFonts w:ascii="Times New Roman" w:eastAsia="Times New Roman" w:hAnsi="Times New Roman" w:cs="Times New Roman"/>
           <w:sz w:val="28"/>
           <w:szCs w:val="28"/>
-          <w:lang w:eastAsia="en-CA"/>
+          <w:lang w:val="fr-CA" w:eastAsia="en-CA"/>
         </w:rPr>
         <w:t>={</w:t>
       </w:r>
@@ -6980,7 +7720,7 @@
           <w:rFonts w:ascii="Times New Roman" w:eastAsia="Times New Roman" w:hAnsi="Times New Roman" w:cs="Times New Roman"/>
           <w:sz w:val="28"/>
           <w:szCs w:val="28"/>
-          <w:lang w:eastAsia="en-CA"/>
+          <w:lang w:val="fr-CA" w:eastAsia="en-CA"/>
         </w:rPr>
         <w:t>max_size</w:t>
       </w:r>
@@ -6990,7 +7730,7 @@
           <w:rFonts w:ascii="Times New Roman" w:eastAsia="Times New Roman" w:hAnsi="Times New Roman" w:cs="Times New Roman"/>
           <w:sz w:val="28"/>
           <w:szCs w:val="28"/>
-          <w:lang w:eastAsia="en-CA"/>
+          <w:lang w:val="fr-CA" w:eastAsia="en-CA"/>
         </w:rPr>
         <w:t>} </w:t>
       </w:r>
@@ -7003,7 +7743,7 @@
           <w:rFonts w:ascii="Times New Roman" w:eastAsia="Times New Roman" w:hAnsi="Times New Roman" w:cs="Times New Roman"/>
           <w:sz w:val="24"/>
           <w:szCs w:val="24"/>
-          <w:lang w:eastAsia="en-CA"/>
+          <w:lang w:val="fr-CA" w:eastAsia="en-CA"/>
         </w:rPr>
       </w:pPr>
       <w:r>
@@ -7011,7 +7751,7 @@
           <w:rFonts w:ascii="Times New Roman" w:eastAsia="Times New Roman" w:hAnsi="Times New Roman" w:cs="Times New Roman"/>
           <w:sz w:val="24"/>
           <w:szCs w:val="24"/>
-          <w:lang w:eastAsia="en-CA"/>
+          <w:lang w:val="fr-CA" w:eastAsia="en-CA"/>
         </w:rPr>
         <w:t> </w:t>
       </w:r>
@@ -7024,7 +7764,7 @@
           <w:rFonts w:ascii="Times New Roman" w:eastAsia="Times New Roman" w:hAnsi="Times New Roman" w:cs="Times New Roman"/>
           <w:sz w:val="24"/>
           <w:szCs w:val="24"/>
-          <w:lang w:eastAsia="en-CA"/>
+          <w:lang w:val="fr-CA" w:eastAsia="en-CA"/>
         </w:rPr>
       </w:pPr>
     </w:p>
@@ -8055,7 +8795,7 @@
           <w:rFonts w:ascii="Times New Roman" w:eastAsia="Times New Roman" w:hAnsi="Times New Roman" w:cs="Times New Roman"/>
           <w:sz w:val="28"/>
           <w:szCs w:val="28"/>
-          <w:lang w:eastAsia="en-CA"/>
+          <w:lang w:val="fr-CA" w:eastAsia="en-CA"/>
         </w:rPr>
       </w:pPr>
       <w:r>
@@ -8063,7 +8803,7 @@
           <w:rFonts w:ascii="Times New Roman" w:eastAsia="Times New Roman" w:hAnsi="Times New Roman" w:cs="Times New Roman"/>
           <w:sz w:val="28"/>
           <w:szCs w:val="28"/>
-          <w:lang w:eastAsia="en-CA"/>
+          <w:lang w:val="fr-CA" w:eastAsia="en-CA"/>
         </w:rPr>
         <w:t>/</w:t>
       </w:r>
@@ -8073,7 +8813,7 @@
           <w:rFonts w:ascii="Times New Roman" w:eastAsia="Times New Roman" w:hAnsi="Times New Roman" w:cs="Times New Roman"/>
           <w:sz w:val="28"/>
           <w:szCs w:val="28"/>
-          <w:lang w:eastAsia="en-CA"/>
+          <w:lang w:val="fr-CA" w:eastAsia="en-CA"/>
         </w:rPr>
         <w:t>publications?page</w:t>
       </w:r>
@@ -8083,7 +8823,7 @@
           <w:rFonts w:ascii="Times New Roman" w:eastAsia="Times New Roman" w:hAnsi="Times New Roman" w:cs="Times New Roman"/>
           <w:sz w:val="28"/>
           <w:szCs w:val="28"/>
-          <w:lang w:eastAsia="en-CA"/>
+          <w:lang w:val="fr-CA" w:eastAsia="en-CA"/>
         </w:rPr>
         <w:t>={</w:t>
       </w:r>
@@ -8093,7 +8833,7 @@
           <w:rFonts w:ascii="Times New Roman" w:eastAsia="Times New Roman" w:hAnsi="Times New Roman" w:cs="Times New Roman"/>
           <w:sz w:val="28"/>
           <w:szCs w:val="28"/>
-          <w:lang w:eastAsia="en-CA"/>
+          <w:lang w:val="fr-CA" w:eastAsia="en-CA"/>
         </w:rPr>
         <w:t>page_</w:t>
       </w:r>
@@ -8103,7 +8843,7 @@
           <w:rFonts w:ascii="Times New Roman" w:eastAsia="Times New Roman" w:hAnsi="Times New Roman" w:cs="Times New Roman"/>
           <w:sz w:val="28"/>
           <w:szCs w:val="28"/>
-          <w:lang w:eastAsia="en-CA"/>
+          <w:lang w:val="fr-CA" w:eastAsia="en-CA"/>
         </w:rPr>
         <w:t>num</w:t>
       </w:r>
@@ -8113,7 +8853,7 @@
           <w:rFonts w:ascii="Times New Roman" w:eastAsia="Times New Roman" w:hAnsi="Times New Roman" w:cs="Times New Roman"/>
           <w:sz w:val="28"/>
           <w:szCs w:val="28"/>
-          <w:lang w:eastAsia="en-CA"/>
+          <w:lang w:val="fr-CA" w:eastAsia="en-CA"/>
         </w:rPr>
         <w:t>}&amp;</w:t>
       </w:r>
@@ -8124,7 +8864,7 @@
           <w:rFonts w:ascii="Times New Roman" w:eastAsia="Times New Roman" w:hAnsi="Times New Roman" w:cs="Times New Roman"/>
           <w:sz w:val="28"/>
           <w:szCs w:val="28"/>
-          <w:lang w:eastAsia="en-CA"/>
+          <w:lang w:val="fr-CA" w:eastAsia="en-CA"/>
         </w:rPr>
         <w:t>pageSize</w:t>
       </w:r>
@@ -8134,7 +8874,7 @@
           <w:rFonts w:ascii="Times New Roman" w:eastAsia="Times New Roman" w:hAnsi="Times New Roman" w:cs="Times New Roman"/>
           <w:sz w:val="28"/>
           <w:szCs w:val="28"/>
-          <w:lang w:eastAsia="en-CA"/>
+          <w:lang w:val="fr-CA" w:eastAsia="en-CA"/>
         </w:rPr>
         <w:t>={</w:t>
       </w:r>
@@ -8144,7 +8884,7 @@
           <w:rFonts w:ascii="Times New Roman" w:eastAsia="Times New Roman" w:hAnsi="Times New Roman" w:cs="Times New Roman"/>
           <w:sz w:val="28"/>
           <w:szCs w:val="28"/>
-          <w:lang w:eastAsia="en-CA"/>
+          <w:lang w:val="fr-CA" w:eastAsia="en-CA"/>
         </w:rPr>
         <w:t>max_size</w:t>
       </w:r>
@@ -8154,7 +8894,7 @@
           <w:rFonts w:ascii="Times New Roman" w:eastAsia="Times New Roman" w:hAnsi="Times New Roman" w:cs="Times New Roman"/>
           <w:sz w:val="28"/>
           <w:szCs w:val="28"/>
-          <w:lang w:eastAsia="en-CA"/>
+          <w:lang w:val="fr-CA" w:eastAsia="en-CA"/>
         </w:rPr>
         <w:t>} </w:t>
       </w:r>
@@ -8167,7 +8907,7 @@
           <w:rFonts w:ascii="Times New Roman" w:eastAsia="Times New Roman" w:hAnsi="Times New Roman" w:cs="Times New Roman"/>
           <w:sz w:val="24"/>
           <w:szCs w:val="24"/>
-          <w:lang w:eastAsia="en-CA"/>
+          <w:lang w:val="fr-CA" w:eastAsia="en-CA"/>
         </w:rPr>
       </w:pPr>
       <w:r>
@@ -8175,7 +8915,7 @@
           <w:rFonts w:ascii="Times New Roman" w:eastAsia="Times New Roman" w:hAnsi="Times New Roman" w:cs="Times New Roman"/>
           <w:sz w:val="24"/>
           <w:szCs w:val="24"/>
-          <w:lang w:eastAsia="en-CA"/>
+          <w:lang w:val="fr-CA" w:eastAsia="en-CA"/>
         </w:rPr>
         <w:t> </w:t>
       </w:r>
@@ -8188,7 +8928,7 @@
           <w:rFonts w:ascii="Times New Roman" w:eastAsia="Times New Roman" w:hAnsi="Times New Roman" w:cs="Times New Roman"/>
           <w:sz w:val="24"/>
           <w:szCs w:val="24"/>
-          <w:lang w:eastAsia="en-CA"/>
+          <w:lang w:val="fr-CA" w:eastAsia="en-CA"/>
         </w:rPr>
       </w:pPr>
       <w:r>
@@ -8196,7 +8936,7 @@
           <w:rFonts w:ascii="Times New Roman" w:eastAsia="Times New Roman" w:hAnsi="Times New Roman" w:cs="Times New Roman"/>
           <w:sz w:val="24"/>
           <w:szCs w:val="24"/>
-          <w:lang w:eastAsia="en-CA"/>
+          <w:lang w:val="fr-CA" w:eastAsia="en-CA"/>
         </w:rPr>
         <w:t> </w:t>
       </w:r>
@@ -8207,7 +8947,7 @@
           <w:rFonts w:ascii="Times New Roman" w:eastAsia="Times New Roman" w:hAnsi="Times New Roman" w:cs="Times New Roman"/>
           <w:sz w:val="32"/>
           <w:szCs w:val="32"/>
-          <w:lang w:eastAsia="en-CA"/>
+          <w:lang w:val="fr-CA" w:eastAsia="en-CA"/>
         </w:rPr>
       </w:pPr>
       <w:r>
@@ -8215,7 +8955,7 @@
           <w:rFonts w:ascii="Times New Roman" w:eastAsia="Times New Roman" w:hAnsi="Times New Roman" w:cs="Times New Roman"/>
           <w:sz w:val="32"/>
           <w:szCs w:val="32"/>
-          <w:lang w:eastAsia="en-CA"/>
+          <w:lang w:val="fr-CA" w:eastAsia="en-CA"/>
         </w:rPr>
         <w:br w:type="page"/>
       </w:r>

</xml_diff>